<commit_message>
Style Source Code ausgebessert
</commit_message>
<xml_diff>
--- a/myStyleRef.docx
+++ b/myStyleRef.docx
@@ -4,15 +4,17 @@
   <w:body>
     <w:p>
       <w:pPr>
-        <w:pStyle w:val="Title"/>
-      </w:pPr>
+        <w:pStyle w:val="Titel1"/>
+      </w:pPr>
+      <w:bookmarkStart w:id="0" w:name="_GoBack"/>
       <w:r>
         <w:t>Titel usw</w:t>
       </w:r>
     </w:p>
-    <w:p>
-      <w:pPr>
-        <w:pStyle w:val="Heading1"/>
+    <w:bookmarkEnd w:id="0"/>
+    <w:p>
+      <w:pPr>
+        <w:pStyle w:val="berschrift11"/>
       </w:pPr>
       <w:r>
         <w:t>Ulf</w:t>
@@ -20,10 +22,10 @@
     </w:p>
     <w:p>
       <w:pPr>
-        <w:pStyle w:val="Heading1"/>
-      </w:pPr>
-      <w:bookmarkStart w:id="0" w:name="hier-sollte-der-anfang-sein"/>
-      <w:bookmarkEnd w:id="0"/>
+        <w:pStyle w:val="berschrift11"/>
+      </w:pPr>
+      <w:bookmarkStart w:id="1" w:name="hier-sollte-der-anfang-sein"/>
+      <w:bookmarkEnd w:id="1"/>
       <w:r>
         <w:t>Hier sollte der Anfang sein</w:t>
       </w:r>
@@ -55,10 +57,10 @@
     </w:p>
     <w:p>
       <w:pPr>
-        <w:pStyle w:val="Heading1"/>
-      </w:pPr>
-      <w:bookmarkStart w:id="1" w:name="hier-geht-es-weiter"/>
-      <w:bookmarkEnd w:id="1"/>
+        <w:pStyle w:val="berschrift11"/>
+      </w:pPr>
+      <w:bookmarkStart w:id="2" w:name="hier-geht-es-weiter"/>
+      <w:bookmarkEnd w:id="2"/>
       <w:r>
         <w:t>Hier geht es weiter</w:t>
       </w:r>
@@ -68,10 +70,7 @@
         <w:pStyle w:val="FirstParagraph"/>
       </w:pPr>
       <w:r>
-        <w:t>W</w:t>
-      </w:r>
-      <w:r>
-        <w:t xml:space="preserve">hen you click the </w:t>
+        <w:t xml:space="preserve">When you click the </w:t>
       </w:r>
       <w:r>
         <w:rPr>
@@ -84,20 +83,11 @@
       </w:r>
     </w:p>
     <w:p>
-      <w:pPr>
-        <w:pStyle w:val="SourceCode"/>
-      </w:pPr>
       <w:r>
         <w:rPr>
           <w:rStyle w:val="KeywordTok"/>
         </w:rPr>
-        <w:t>summa</w:t>
-      </w:r>
-      <w:r>
-        <w:rPr>
-          <w:rStyle w:val="KeywordTok"/>
-        </w:rPr>
-        <w:t>ry</w:t>
+        <w:t>summary</w:t>
       </w:r>
       <w:r>
         <w:rPr>
@@ -111,78 +101,39 @@
         <w:pStyle w:val="SourceCode"/>
       </w:pPr>
       <w:r>
-        <w:rPr>
-          <w:rStyle w:val="VerbatimChar"/>
-        </w:rPr>
         <w:t xml:space="preserve">##      speed           dist       </w:t>
       </w:r>
       <w:r>
         <w:br/>
-      </w:r>
-      <w:r>
-        <w:rPr>
-          <w:rStyle w:val="VerbatimChar"/>
-        </w:rPr>
         <w:t xml:space="preserve">##  Min.   : 4.0   Min.   :  2.00  </w:t>
       </w:r>
       <w:r>
         <w:br/>
-      </w:r>
-      <w:r>
-        <w:rPr>
-          <w:rStyle w:val="VerbatimChar"/>
-        </w:rPr>
         <w:t xml:space="preserve">##  1st Qu.:12.0   1st Qu.: 26.00  </w:t>
       </w:r>
       <w:r>
         <w:br/>
-      </w:r>
-      <w:r>
-        <w:rPr>
-          <w:rStyle w:val="VerbatimChar"/>
-        </w:rPr>
         <w:t xml:space="preserve">##  Median :15.0   Median : 36.00  </w:t>
       </w:r>
       <w:r>
         <w:br/>
-      </w:r>
-      <w:r>
-        <w:rPr>
-          <w:rStyle w:val="VerbatimChar"/>
-        </w:rPr>
         <w:t xml:space="preserve">##  Mean   :15.4   Mean   : 42.98  </w:t>
       </w:r>
       <w:r>
         <w:br/>
-      </w:r>
-      <w:r>
-        <w:rPr>
-          <w:rStyle w:val="VerbatimChar"/>
-        </w:rPr>
         <w:t xml:space="preserve">##  3rd Qu.:19.0   3rd Qu.: 56.00  </w:t>
       </w:r>
       <w:r>
         <w:br/>
-      </w:r>
-      <w:r>
-        <w:rPr>
-          <w:rStyle w:val="VerbatimChar"/>
-        </w:rPr>
-        <w:t>##  Max.   :25.0   Max.   :120.</w:t>
-      </w:r>
-      <w:r>
-        <w:rPr>
-          <w:rStyle w:val="VerbatimChar"/>
-        </w:rPr>
-        <w:t>00</w:t>
-      </w:r>
-    </w:p>
-    <w:p>
-      <w:pPr>
-        <w:pStyle w:val="Heading2"/>
-      </w:pPr>
-      <w:bookmarkStart w:id="2" w:name="plots"/>
-      <w:bookmarkEnd w:id="2"/>
+        <w:t>##  Max.   :25.0   Max.   :120.00</w:t>
+      </w:r>
+    </w:p>
+    <w:p>
+      <w:pPr>
+        <w:pStyle w:val="berschrift21"/>
+      </w:pPr>
+      <w:bookmarkStart w:id="3" w:name="plots"/>
+      <w:bookmarkEnd w:id="3"/>
       <w:r>
         <w:t>Plots</w:t>
       </w:r>
@@ -250,10 +201,10 @@
     </w:p>
     <w:p>
       <w:pPr>
-        <w:pStyle w:val="Heading2"/>
-      </w:pPr>
-      <w:bookmarkStart w:id="3" w:name="nach-dem-plot"/>
-      <w:bookmarkEnd w:id="3"/>
+        <w:pStyle w:val="berschrift21"/>
+      </w:pPr>
+      <w:bookmarkStart w:id="4" w:name="nach-dem-plot"/>
+      <w:bookmarkEnd w:id="4"/>
       <w:r>
         <w:t>Nach dem Plot</w:t>
       </w:r>
@@ -263,24 +214,15 @@
         <w:pStyle w:val="FirstParagraph"/>
       </w:pPr>
       <w:r>
-        <w:t xml:space="preserve">Note that the </w:t>
-      </w:r>
-      <w:r>
-        <w:rPr>
-          <w:rStyle w:val="VerbatimChar"/>
-        </w:rPr>
-        <w:t>echo = FALSE</w:t>
-      </w:r>
-      <w:r>
-        <w:t xml:space="preserve"> parameter was added to the code chunk to prevent printing of the R code that generated the plot.</w:t>
-      </w:r>
-    </w:p>
-    <w:p>
-      <w:pPr>
-        <w:pStyle w:val="Heading3"/>
-      </w:pPr>
-      <w:bookmarkStart w:id="4" w:name="was-soll-das"/>
-      <w:bookmarkEnd w:id="4"/>
+        <w:t>Note that the echo = FALSE parameter was added to the code chunk to prevent printing of the R code that generated the plot.</w:t>
+      </w:r>
+    </w:p>
+    <w:p>
+      <w:pPr>
+        <w:pStyle w:val="berschrift31"/>
+      </w:pPr>
+      <w:bookmarkStart w:id="5" w:name="was-soll-das"/>
+      <w:bookmarkEnd w:id="5"/>
       <w:r>
         <w:t>Was soll das</w:t>
       </w:r>
@@ -300,14 +242,13 @@
     </w:p>
     <w:p>
       <w:pPr>
-        <w:pStyle w:val="Heading3"/>
-      </w:pPr>
-      <w:bookmarkStart w:id="5" w:name="was-soll-das-1"/>
-      <w:bookmarkEnd w:id="5"/>
+        <w:pStyle w:val="berschrift31"/>
+      </w:pPr>
+      <w:bookmarkStart w:id="6" w:name="was-soll-das-1"/>
+      <w:bookmarkEnd w:id="6"/>
       <w:r>
         <w:t>Was soll das</w:t>
       </w:r>
-      <w:bookmarkStart w:id="6" w:name="_GoBack"/>
     </w:p>
     <w:p>
       <w:pPr>
@@ -320,22 +261,15 @@
         <w:rPr>
           <w:lang w:val="de-DE"/>
         </w:rPr>
-        <w:t>b</w:t>
-      </w:r>
-      <w:r>
-        <w:rPr>
-          <w:lang w:val="de-DE"/>
-        </w:rPr>
-        <w:t>la bla bla</w:t>
-      </w:r>
-    </w:p>
-    <w:p>
-      <w:pPr>
-        <w:pStyle w:val="Heading3"/>
+        <w:t>bla bla bla</w:t>
+      </w:r>
+    </w:p>
+    <w:p>
+      <w:pPr>
+        <w:pStyle w:val="berschrift31"/>
       </w:pPr>
       <w:bookmarkStart w:id="7" w:name="was-soll-das-2"/>
       <w:bookmarkEnd w:id="7"/>
-      <w:bookmarkEnd w:id="6"/>
       <w:r>
         <w:t>Was soll das</w:t>
       </w:r>
@@ -351,24 +285,12 @@
         <w:rPr>
           <w:lang w:val="de-DE"/>
         </w:rPr>
-        <w:t>b</w:t>
-      </w:r>
-      <w:r>
-        <w:rPr>
-          <w:lang w:val="de-DE"/>
-        </w:rPr>
-        <w:t>la b</w:t>
-      </w:r>
-      <w:r>
-        <w:rPr>
-          <w:lang w:val="de-DE"/>
-        </w:rPr>
-        <w:t>la bla</w:t>
-      </w:r>
-    </w:p>
-    <w:p>
-      <w:pPr>
-        <w:pStyle w:val="Heading4"/>
+        <w:t>bla bla bla</w:t>
+      </w:r>
+    </w:p>
+    <w:p>
+      <w:pPr>
+        <w:pStyle w:val="berschrift41"/>
       </w:pPr>
       <w:r>
         <w:t>Text Heading 4</w:t>
@@ -376,7 +298,10 @@
     </w:p>
     <w:p>
       <w:r>
-        <w:t xml:space="preserve">texttexttext </w:t>
+        <w:t>texttexttext texttexttext</w:t>
+      </w:r>
+      <w:r>
+        <w:t xml:space="preserve"> </w:t>
       </w:r>
       <w:r>
         <w:t>texttexttext</w:t>
@@ -387,16 +312,10 @@
       <w:r>
         <w:t>texttexttext</w:t>
       </w:r>
-      <w:r>
-        <w:t xml:space="preserve"> </w:t>
-      </w:r>
-      <w:r>
-        <w:t>texttexttext</w:t>
-      </w:r>
-    </w:p>
-    <w:p>
-      <w:pPr>
-        <w:pStyle w:val="Heading5"/>
+    </w:p>
+    <w:p>
+      <w:pPr>
+        <w:pStyle w:val="berschrift51"/>
       </w:pPr>
       <w:r>
         <w:t>Text Heading 5</w:t>
@@ -574,7 +493,7 @@
   <w:abstractNum w:abstractNumId="1" w15:restartNumberingAfterBreak="0">
     <w:nsid w:val="FFFFFF7C"/>
     <w:multiLevelType w:val="singleLevel"/>
-    <w:tmpl w:val="17240B46"/>
+    <w:tmpl w:val="E15E8F98"/>
     <w:lvl w:ilvl="0">
       <w:start w:val="1"/>
       <w:numFmt w:val="decimal"/>
@@ -591,7 +510,7 @@
   <w:abstractNum w:abstractNumId="2" w15:restartNumberingAfterBreak="0">
     <w:nsid w:val="FFFFFF7D"/>
     <w:multiLevelType w:val="singleLevel"/>
-    <w:tmpl w:val="B60C8564"/>
+    <w:tmpl w:val="92E2719C"/>
     <w:lvl w:ilvl="0">
       <w:start w:val="1"/>
       <w:numFmt w:val="decimal"/>
@@ -608,7 +527,7 @@
   <w:abstractNum w:abstractNumId="3" w15:restartNumberingAfterBreak="0">
     <w:nsid w:val="FFFFFF7E"/>
     <w:multiLevelType w:val="singleLevel"/>
-    <w:tmpl w:val="7C729CDE"/>
+    <w:tmpl w:val="3CBC7706"/>
     <w:lvl w:ilvl="0">
       <w:start w:val="1"/>
       <w:numFmt w:val="decimal"/>
@@ -625,7 +544,7 @@
   <w:abstractNum w:abstractNumId="4" w15:restartNumberingAfterBreak="0">
     <w:nsid w:val="FFFFFF7F"/>
     <w:multiLevelType w:val="singleLevel"/>
-    <w:tmpl w:val="B7EEB0E4"/>
+    <w:tmpl w:val="470C06CC"/>
     <w:lvl w:ilvl="0">
       <w:start w:val="1"/>
       <w:numFmt w:val="decimal"/>
@@ -642,7 +561,7 @@
   <w:abstractNum w:abstractNumId="5" w15:restartNumberingAfterBreak="0">
     <w:nsid w:val="FFFFFF80"/>
     <w:multiLevelType w:val="singleLevel"/>
-    <w:tmpl w:val="BE901956"/>
+    <w:tmpl w:val="035AD402"/>
     <w:lvl w:ilvl="0">
       <w:start w:val="1"/>
       <w:numFmt w:val="bullet"/>
@@ -662,7 +581,7 @@
   <w:abstractNum w:abstractNumId="6" w15:restartNumberingAfterBreak="0">
     <w:nsid w:val="FFFFFF81"/>
     <w:multiLevelType w:val="singleLevel"/>
-    <w:tmpl w:val="F2D8E28C"/>
+    <w:tmpl w:val="D42AD30C"/>
     <w:lvl w:ilvl="0">
       <w:start w:val="1"/>
       <w:numFmt w:val="bullet"/>
@@ -682,7 +601,7 @@
   <w:abstractNum w:abstractNumId="7" w15:restartNumberingAfterBreak="0">
     <w:nsid w:val="FFFFFF82"/>
     <w:multiLevelType w:val="singleLevel"/>
-    <w:tmpl w:val="2C762A94"/>
+    <w:tmpl w:val="4F8C044A"/>
     <w:lvl w:ilvl="0">
       <w:start w:val="1"/>
       <w:numFmt w:val="bullet"/>
@@ -702,7 +621,7 @@
   <w:abstractNum w:abstractNumId="8" w15:restartNumberingAfterBreak="0">
     <w:nsid w:val="FFFFFF83"/>
     <w:multiLevelType w:val="singleLevel"/>
-    <w:tmpl w:val="8232392E"/>
+    <w:tmpl w:val="5492E04C"/>
     <w:lvl w:ilvl="0">
       <w:start w:val="1"/>
       <w:numFmt w:val="bullet"/>
@@ -722,7 +641,7 @@
   <w:abstractNum w:abstractNumId="9" w15:restartNumberingAfterBreak="0">
     <w:nsid w:val="FFFFFF88"/>
     <w:multiLevelType w:val="singleLevel"/>
-    <w:tmpl w:val="4296F9E2"/>
+    <w:tmpl w:val="1878FDD4"/>
     <w:lvl w:ilvl="0">
       <w:start w:val="1"/>
       <w:numFmt w:val="decimal"/>
@@ -739,7 +658,7 @@
   <w:abstractNum w:abstractNumId="10" w15:restartNumberingAfterBreak="0">
     <w:nsid w:val="FFFFFF89"/>
     <w:multiLevelType w:val="singleLevel"/>
-    <w:tmpl w:val="AA5ADAC0"/>
+    <w:tmpl w:val="A2643D8A"/>
     <w:lvl w:ilvl="0">
       <w:start w:val="1"/>
       <w:numFmt w:val="bullet"/>
@@ -877,7 +796,7 @@
     <w:lvl w:ilvl="0">
       <w:start w:val="1"/>
       <w:numFmt w:val="decimal"/>
-      <w:pStyle w:val="Heading1"/>
+      <w:pStyle w:val="berschrift11"/>
       <w:lvlText w:val="%1."/>
       <w:lvlJc w:val="left"/>
       <w:pPr>
@@ -890,7 +809,7 @@
     <w:lvl w:ilvl="1">
       <w:start w:val="1"/>
       <w:numFmt w:val="decimal"/>
-      <w:pStyle w:val="Heading2"/>
+      <w:pStyle w:val="berschrift21"/>
       <w:lvlText w:val="%1.%2."/>
       <w:lvlJc w:val="left"/>
       <w:pPr>
@@ -903,7 +822,7 @@
     <w:lvl w:ilvl="2">
       <w:start w:val="1"/>
       <w:numFmt w:val="decimal"/>
-      <w:pStyle w:val="Heading3"/>
+      <w:pStyle w:val="berschrift31"/>
       <w:lvlText w:val="%1.%2.%3."/>
       <w:lvlJc w:val="left"/>
       <w:pPr>
@@ -916,7 +835,7 @@
     <w:lvl w:ilvl="3">
       <w:start w:val="1"/>
       <w:numFmt w:val="decimal"/>
-      <w:pStyle w:val="Heading4"/>
+      <w:pStyle w:val="berschrift41"/>
       <w:lvlText w:val="%1.%2.%3.%4."/>
       <w:lvlJc w:val="left"/>
       <w:pPr>
@@ -929,7 +848,7 @@
     <w:lvl w:ilvl="4">
       <w:start w:val="1"/>
       <w:numFmt w:val="none"/>
-      <w:pStyle w:val="Heading5"/>
+      <w:pStyle w:val="berschrift51"/>
       <w:lvlText w:val=""/>
       <w:lvlJc w:val="left"/>
       <w:pPr>
@@ -1281,6 +1200,13 @@
     <w:lsdException w:name="Medium Shading 2"/>
     <w:lsdException w:name="Medium List 1"/>
     <w:lsdException w:name="Medium List 2"/>
+    <w:lsdException w:name="Medium Grid 1"/>
+    <w:lsdException w:name="Medium Grid 2"/>
+    <w:lsdException w:name="Medium Grid 3"/>
+    <w:lsdException w:name="Dark List"/>
+    <w:lsdException w:name="Colorful Shading"/>
+    <w:lsdException w:name="Colorful List"/>
+    <w:lsdException w:name="Colorful Grid"/>
     <w:lsdException w:name="Light Shading Accent 1"/>
     <w:lsdException w:name="Light List Accent 1"/>
     <w:lsdException w:name="Light Grid Accent 1"/>
@@ -1789,13 +1715,19 @@
     <w:basedOn w:val="Absatz-Standardschriftart"/>
     <w:link w:val="Beschriftung"/>
   </w:style>
-  <w:style w:type="character" w:customStyle="1" w:styleId="VerbatimChar">
-    <w:name w:val="Verbatim Char"/>
-    <w:basedOn w:val="BeschriftungZchn"/>
-    <w:link w:val="SourceCode"/>
-    <w:rPr>
-      <w:rFonts w:ascii="Consolas" w:hAnsi="Consolas"/>
-      <w:sz w:val="22"/>
+  <w:style w:type="paragraph" w:customStyle="1" w:styleId="SourceCode">
+    <w:name w:val="Source Code"/>
+    <w:basedOn w:val="Standard"/>
+    <w:link w:val="VerbatimChar"/>
+    <w:rsid w:val="009D74C2"/>
+    <w:pPr>
+      <w:shd w:val="clear" w:color="auto" w:fill="F8F8F8"/>
+      <w:wordWrap w:val="0"/>
+      <w:spacing w:before="180" w:after="180"/>
+      <w:jc w:val="left"/>
+    </w:pPr>
+    <w:rPr>
+      <w:sz w:val="24"/>
     </w:rPr>
   </w:style>
   <w:style w:type="character" w:styleId="Funotenzeichen">
@@ -1829,18 +1761,19 @@
       <w:color w:val="365F91" w:themeColor="accent1" w:themeShade="BF"/>
     </w:rPr>
   </w:style>
-  <w:style w:type="paragraph" w:customStyle="1" w:styleId="SourceCode">
-    <w:name w:val="Source Code"/>
-    <w:basedOn w:val="Standard"/>
-    <w:link w:val="VerbatimChar"/>
-    <w:pPr>
-      <w:shd w:val="clear" w:color="auto" w:fill="F8F8F8"/>
-      <w:wordWrap w:val="0"/>
-    </w:pPr>
+  <w:style w:type="character" w:customStyle="1" w:styleId="VerbatimChar">
+    <w:name w:val="Verbatim Char"/>
+    <w:basedOn w:val="Absatz-Standardschriftart"/>
+    <w:link w:val="SourceCode"/>
+    <w:rsid w:val="009D74C2"/>
+    <w:rPr>
+      <w:shd w:val="clear" w:color="auto" w:fill="F8F8F8"/>
+    </w:rPr>
   </w:style>
   <w:style w:type="character" w:customStyle="1" w:styleId="KeywordTok">
     <w:name w:val="KeywordTok"/>
-    <w:basedOn w:val="VerbatimChar"/>
+    <w:basedOn w:val="Absatz-Standardschriftart"/>
+    <w:rsid w:val="009D74C2"/>
     <w:rPr>
       <w:rFonts w:ascii="Consolas" w:hAnsi="Consolas"/>
       <w:b/>
@@ -1851,7 +1784,8 @@
   </w:style>
   <w:style w:type="character" w:customStyle="1" w:styleId="DataTypeTok">
     <w:name w:val="DataTypeTok"/>
-    <w:basedOn w:val="VerbatimChar"/>
+    <w:basedOn w:val="Absatz-Standardschriftart"/>
+    <w:rsid w:val="009D74C2"/>
     <w:rPr>
       <w:rFonts w:ascii="Consolas" w:hAnsi="Consolas"/>
       <w:color w:val="204A87"/>
@@ -1861,7 +1795,8 @@
   </w:style>
   <w:style w:type="character" w:customStyle="1" w:styleId="DecValTok">
     <w:name w:val="DecValTok"/>
-    <w:basedOn w:val="VerbatimChar"/>
+    <w:basedOn w:val="Absatz-Standardschriftart"/>
+    <w:rsid w:val="009D74C2"/>
     <w:rPr>
       <w:rFonts w:ascii="Consolas" w:hAnsi="Consolas"/>
       <w:color w:val="0000CF"/>
@@ -1871,7 +1806,8 @@
   </w:style>
   <w:style w:type="character" w:customStyle="1" w:styleId="BaseNTok">
     <w:name w:val="BaseNTok"/>
-    <w:basedOn w:val="VerbatimChar"/>
+    <w:basedOn w:val="Absatz-Standardschriftart"/>
+    <w:rsid w:val="009D74C2"/>
     <w:rPr>
       <w:rFonts w:ascii="Consolas" w:hAnsi="Consolas"/>
       <w:color w:val="0000CF"/>
@@ -1881,7 +1817,8 @@
   </w:style>
   <w:style w:type="character" w:customStyle="1" w:styleId="FloatTok">
     <w:name w:val="FloatTok"/>
-    <w:basedOn w:val="VerbatimChar"/>
+    <w:basedOn w:val="Absatz-Standardschriftart"/>
+    <w:rsid w:val="009D74C2"/>
     <w:rPr>
       <w:rFonts w:ascii="Consolas" w:hAnsi="Consolas"/>
       <w:color w:val="0000CF"/>
@@ -1891,7 +1828,8 @@
   </w:style>
   <w:style w:type="character" w:customStyle="1" w:styleId="ConstantTok">
     <w:name w:val="ConstantTok"/>
-    <w:basedOn w:val="VerbatimChar"/>
+    <w:basedOn w:val="Absatz-Standardschriftart"/>
+    <w:rsid w:val="009D74C2"/>
     <w:rPr>
       <w:rFonts w:ascii="Consolas" w:hAnsi="Consolas"/>
       <w:color w:val="000000"/>
@@ -1901,7 +1839,8 @@
   </w:style>
   <w:style w:type="character" w:customStyle="1" w:styleId="CharTok">
     <w:name w:val="CharTok"/>
-    <w:basedOn w:val="VerbatimChar"/>
+    <w:basedOn w:val="Absatz-Standardschriftart"/>
+    <w:rsid w:val="009D74C2"/>
     <w:rPr>
       <w:rFonts w:ascii="Consolas" w:hAnsi="Consolas"/>
       <w:color w:val="4E9A06"/>
@@ -1911,7 +1850,8 @@
   </w:style>
   <w:style w:type="character" w:customStyle="1" w:styleId="SpecialCharTok">
     <w:name w:val="SpecialCharTok"/>
-    <w:basedOn w:val="VerbatimChar"/>
+    <w:basedOn w:val="Absatz-Standardschriftart"/>
+    <w:rsid w:val="009D74C2"/>
     <w:rPr>
       <w:rFonts w:ascii="Consolas" w:hAnsi="Consolas"/>
       <w:color w:val="000000"/>
@@ -1921,7 +1861,8 @@
   </w:style>
   <w:style w:type="character" w:customStyle="1" w:styleId="StringTok">
     <w:name w:val="StringTok"/>
-    <w:basedOn w:val="VerbatimChar"/>
+    <w:basedOn w:val="Absatz-Standardschriftart"/>
+    <w:rsid w:val="009D74C2"/>
     <w:rPr>
       <w:rFonts w:ascii="Consolas" w:hAnsi="Consolas"/>
       <w:color w:val="4E9A06"/>
@@ -1931,7 +1872,8 @@
   </w:style>
   <w:style w:type="character" w:customStyle="1" w:styleId="VerbatimStringTok">
     <w:name w:val="VerbatimStringTok"/>
-    <w:basedOn w:val="VerbatimChar"/>
+    <w:basedOn w:val="Absatz-Standardschriftart"/>
+    <w:rsid w:val="009D74C2"/>
     <w:rPr>
       <w:rFonts w:ascii="Consolas" w:hAnsi="Consolas"/>
       <w:color w:val="4E9A06"/>
@@ -1941,7 +1883,8 @@
   </w:style>
   <w:style w:type="character" w:customStyle="1" w:styleId="SpecialStringTok">
     <w:name w:val="SpecialStringTok"/>
-    <w:basedOn w:val="VerbatimChar"/>
+    <w:basedOn w:val="Absatz-Standardschriftart"/>
+    <w:rsid w:val="009D74C2"/>
     <w:rPr>
       <w:rFonts w:ascii="Consolas" w:hAnsi="Consolas"/>
       <w:color w:val="4E9A06"/>
@@ -1951,7 +1894,8 @@
   </w:style>
   <w:style w:type="character" w:customStyle="1" w:styleId="ImportTok">
     <w:name w:val="ImportTok"/>
-    <w:basedOn w:val="VerbatimChar"/>
+    <w:basedOn w:val="Absatz-Standardschriftart"/>
+    <w:rsid w:val="009D74C2"/>
     <w:rPr>
       <w:rFonts w:ascii="Consolas" w:hAnsi="Consolas"/>
       <w:sz w:val="22"/>
@@ -1960,7 +1904,8 @@
   </w:style>
   <w:style w:type="character" w:customStyle="1" w:styleId="CommentTok">
     <w:name w:val="CommentTok"/>
-    <w:basedOn w:val="VerbatimChar"/>
+    <w:basedOn w:val="Absatz-Standardschriftart"/>
+    <w:rsid w:val="009D74C2"/>
     <w:rPr>
       <w:rFonts w:ascii="Consolas" w:hAnsi="Consolas"/>
       <w:i/>
@@ -1971,7 +1916,8 @@
   </w:style>
   <w:style w:type="character" w:customStyle="1" w:styleId="DocumentationTok">
     <w:name w:val="DocumentationTok"/>
-    <w:basedOn w:val="VerbatimChar"/>
+    <w:basedOn w:val="Absatz-Standardschriftart"/>
+    <w:rsid w:val="009D74C2"/>
     <w:rPr>
       <w:rFonts w:ascii="Consolas" w:hAnsi="Consolas"/>
       <w:b/>
@@ -1983,7 +1929,8 @@
   </w:style>
   <w:style w:type="character" w:customStyle="1" w:styleId="AnnotationTok">
     <w:name w:val="AnnotationTok"/>
-    <w:basedOn w:val="VerbatimChar"/>
+    <w:basedOn w:val="Absatz-Standardschriftart"/>
+    <w:rsid w:val="009D74C2"/>
     <w:rPr>
       <w:rFonts w:ascii="Consolas" w:hAnsi="Consolas"/>
       <w:b/>
@@ -1995,7 +1942,8 @@
   </w:style>
   <w:style w:type="character" w:customStyle="1" w:styleId="CommentVarTok">
     <w:name w:val="CommentVarTok"/>
-    <w:basedOn w:val="VerbatimChar"/>
+    <w:basedOn w:val="Absatz-Standardschriftart"/>
+    <w:rsid w:val="009D74C2"/>
     <w:rPr>
       <w:rFonts w:ascii="Consolas" w:hAnsi="Consolas"/>
       <w:b/>
@@ -2007,7 +1955,8 @@
   </w:style>
   <w:style w:type="character" w:customStyle="1" w:styleId="OtherTok">
     <w:name w:val="OtherTok"/>
-    <w:basedOn w:val="VerbatimChar"/>
+    <w:basedOn w:val="Absatz-Standardschriftart"/>
+    <w:rsid w:val="009D74C2"/>
     <w:rPr>
       <w:rFonts w:ascii="Consolas" w:hAnsi="Consolas"/>
       <w:color w:val="8F5902"/>
@@ -2017,7 +1966,8 @@
   </w:style>
   <w:style w:type="character" w:customStyle="1" w:styleId="FunctionTok">
     <w:name w:val="FunctionTok"/>
-    <w:basedOn w:val="VerbatimChar"/>
+    <w:basedOn w:val="Absatz-Standardschriftart"/>
+    <w:rsid w:val="009D74C2"/>
     <w:rPr>
       <w:rFonts w:ascii="Consolas" w:hAnsi="Consolas"/>
       <w:color w:val="000000"/>
@@ -2027,7 +1977,8 @@
   </w:style>
   <w:style w:type="character" w:customStyle="1" w:styleId="VariableTok">
     <w:name w:val="VariableTok"/>
-    <w:basedOn w:val="VerbatimChar"/>
+    <w:basedOn w:val="Absatz-Standardschriftart"/>
+    <w:rsid w:val="009D74C2"/>
     <w:rPr>
       <w:rFonts w:ascii="Consolas" w:hAnsi="Consolas"/>
       <w:color w:val="000000"/>
@@ -2037,7 +1988,8 @@
   </w:style>
   <w:style w:type="character" w:customStyle="1" w:styleId="ControlFlowTok">
     <w:name w:val="ControlFlowTok"/>
-    <w:basedOn w:val="VerbatimChar"/>
+    <w:basedOn w:val="Absatz-Standardschriftart"/>
+    <w:rsid w:val="009D74C2"/>
     <w:rPr>
       <w:rFonts w:ascii="Consolas" w:hAnsi="Consolas"/>
       <w:b/>
@@ -2048,7 +2000,8 @@
   </w:style>
   <w:style w:type="character" w:customStyle="1" w:styleId="OperatorTok">
     <w:name w:val="OperatorTok"/>
-    <w:basedOn w:val="VerbatimChar"/>
+    <w:basedOn w:val="Absatz-Standardschriftart"/>
+    <w:rsid w:val="009D74C2"/>
     <w:rPr>
       <w:rFonts w:ascii="Consolas" w:hAnsi="Consolas"/>
       <w:b/>
@@ -2059,7 +2012,8 @@
   </w:style>
   <w:style w:type="character" w:customStyle="1" w:styleId="BuiltInTok">
     <w:name w:val="BuiltInTok"/>
-    <w:basedOn w:val="VerbatimChar"/>
+    <w:basedOn w:val="Absatz-Standardschriftart"/>
+    <w:rsid w:val="009D74C2"/>
     <w:rPr>
       <w:rFonts w:ascii="Consolas" w:hAnsi="Consolas"/>
       <w:sz w:val="22"/>
@@ -2068,7 +2022,8 @@
   </w:style>
   <w:style w:type="character" w:customStyle="1" w:styleId="ExtensionTok">
     <w:name w:val="ExtensionTok"/>
-    <w:basedOn w:val="VerbatimChar"/>
+    <w:basedOn w:val="Absatz-Standardschriftart"/>
+    <w:rsid w:val="009D74C2"/>
     <w:rPr>
       <w:rFonts w:ascii="Consolas" w:hAnsi="Consolas"/>
       <w:sz w:val="22"/>
@@ -2077,7 +2032,8 @@
   </w:style>
   <w:style w:type="character" w:customStyle="1" w:styleId="PreprocessorTok">
     <w:name w:val="PreprocessorTok"/>
-    <w:basedOn w:val="VerbatimChar"/>
+    <w:basedOn w:val="Absatz-Standardschriftart"/>
+    <w:rsid w:val="009D74C2"/>
     <w:rPr>
       <w:rFonts w:ascii="Consolas" w:hAnsi="Consolas"/>
       <w:i/>
@@ -2088,7 +2044,8 @@
   </w:style>
   <w:style w:type="character" w:customStyle="1" w:styleId="AttributeTok">
     <w:name w:val="AttributeTok"/>
-    <w:basedOn w:val="VerbatimChar"/>
+    <w:basedOn w:val="Absatz-Standardschriftart"/>
+    <w:rsid w:val="009D74C2"/>
     <w:rPr>
       <w:rFonts w:ascii="Consolas" w:hAnsi="Consolas"/>
       <w:color w:val="C4A000"/>
@@ -2098,7 +2055,8 @@
   </w:style>
   <w:style w:type="character" w:customStyle="1" w:styleId="RegionMarkerTok">
     <w:name w:val="RegionMarkerTok"/>
-    <w:basedOn w:val="VerbatimChar"/>
+    <w:basedOn w:val="Absatz-Standardschriftart"/>
+    <w:rsid w:val="009D74C2"/>
     <w:rPr>
       <w:rFonts w:ascii="Consolas" w:hAnsi="Consolas"/>
       <w:sz w:val="22"/>
@@ -2107,7 +2065,8 @@
   </w:style>
   <w:style w:type="character" w:customStyle="1" w:styleId="InformationTok">
     <w:name w:val="InformationTok"/>
-    <w:basedOn w:val="VerbatimChar"/>
+    <w:basedOn w:val="Absatz-Standardschriftart"/>
+    <w:rsid w:val="009D74C2"/>
     <w:rPr>
       <w:rFonts w:ascii="Consolas" w:hAnsi="Consolas"/>
       <w:b/>
@@ -2119,7 +2078,8 @@
   </w:style>
   <w:style w:type="character" w:customStyle="1" w:styleId="WarningTok">
     <w:name w:val="WarningTok"/>
-    <w:basedOn w:val="VerbatimChar"/>
+    <w:basedOn w:val="Absatz-Standardschriftart"/>
+    <w:rsid w:val="009D74C2"/>
     <w:rPr>
       <w:rFonts w:ascii="Consolas" w:hAnsi="Consolas"/>
       <w:b/>
@@ -2131,7 +2091,8 @@
   </w:style>
   <w:style w:type="character" w:customStyle="1" w:styleId="AlertTok">
     <w:name w:val="AlertTok"/>
-    <w:basedOn w:val="VerbatimChar"/>
+    <w:basedOn w:val="Absatz-Standardschriftart"/>
+    <w:rsid w:val="009D74C2"/>
     <w:rPr>
       <w:rFonts w:ascii="Consolas" w:hAnsi="Consolas"/>
       <w:color w:val="EF2929"/>
@@ -2141,7 +2102,8 @@
   </w:style>
   <w:style w:type="character" w:customStyle="1" w:styleId="ErrorTok">
     <w:name w:val="ErrorTok"/>
-    <w:basedOn w:val="VerbatimChar"/>
+    <w:basedOn w:val="Absatz-Standardschriftart"/>
+    <w:rsid w:val="009D74C2"/>
     <w:rPr>
       <w:rFonts w:ascii="Consolas" w:hAnsi="Consolas"/>
       <w:b/>
@@ -2152,15 +2114,16 @@
   </w:style>
   <w:style w:type="character" w:customStyle="1" w:styleId="NormalTok">
     <w:name w:val="NormalTok"/>
-    <w:basedOn w:val="VerbatimChar"/>
-    <w:rPr>
-      <w:rFonts w:ascii="Consolas" w:hAnsi="Consolas"/>
-      <w:sz w:val="22"/>
-      <w:shd w:val="clear" w:color="auto" w:fill="F8F8F8"/>
-    </w:rPr>
-  </w:style>
-  <w:style w:type="paragraph" w:customStyle="1" w:styleId="Title">
-    <w:name w:val="Title"/>
+    <w:basedOn w:val="Absatz-Standardschriftart"/>
+    <w:rsid w:val="009D74C2"/>
+    <w:rPr>
+      <w:rFonts w:ascii="Consolas" w:hAnsi="Consolas"/>
+      <w:sz w:val="22"/>
+      <w:shd w:val="clear" w:color="auto" w:fill="F8F8F8"/>
+    </w:rPr>
+  </w:style>
+  <w:style w:type="paragraph" w:customStyle="1" w:styleId="Titel1">
+    <w:name w:val="Titel1"/>
     <w:autoRedefine/>
     <w:qFormat/>
     <w:rsid w:val="007E471C"/>
@@ -2176,8 +2139,8 @@
       <w:lang w:val="de-DE"/>
     </w:rPr>
   </w:style>
-  <w:style w:type="paragraph" w:customStyle="1" w:styleId="Heading1">
-    <w:name w:val="Heading 1"/>
+  <w:style w:type="paragraph" w:customStyle="1" w:styleId="berschrift11">
+    <w:name w:val="Überschrift 11"/>
     <w:next w:val="Standard"/>
     <w:qFormat/>
     <w:rsid w:val="007E471C"/>
@@ -2196,8 +2159,8 @@
       <w:lang w:val="de-DE"/>
     </w:rPr>
   </w:style>
-  <w:style w:type="paragraph" w:customStyle="1" w:styleId="Heading2">
-    <w:name w:val="Heading 2"/>
+  <w:style w:type="paragraph" w:customStyle="1" w:styleId="berschrift21">
+    <w:name w:val="Überschrift 21"/>
     <w:next w:val="Standard"/>
     <w:qFormat/>
     <w:rsid w:val="00812372"/>
@@ -2216,8 +2179,8 @@
       <w:szCs w:val="32"/>
     </w:rPr>
   </w:style>
-  <w:style w:type="paragraph" w:customStyle="1" w:styleId="Heading3">
-    <w:name w:val="Heading 3"/>
+  <w:style w:type="paragraph" w:customStyle="1" w:styleId="berschrift31">
+    <w:name w:val="Überschrift 31"/>
     <w:next w:val="Standard"/>
     <w:qFormat/>
     <w:rsid w:val="00812372"/>
@@ -2236,8 +2199,8 @@
       <w:lang w:val="de-DE"/>
     </w:rPr>
   </w:style>
-  <w:style w:type="paragraph" w:customStyle="1" w:styleId="Heading4">
-    <w:name w:val="Heading 4"/>
+  <w:style w:type="paragraph" w:customStyle="1" w:styleId="berschrift41">
+    <w:name w:val="Überschrift 41"/>
     <w:next w:val="Standard"/>
     <w:autoRedefine/>
     <w:qFormat/>
@@ -2254,8 +2217,8 @@
       <w:i/>
     </w:rPr>
   </w:style>
-  <w:style w:type="paragraph" w:customStyle="1" w:styleId="Heading5">
-    <w:name w:val="Heading 5"/>
+  <w:style w:type="paragraph" w:customStyle="1" w:styleId="berschrift51">
+    <w:name w:val="Überschrift 51"/>
     <w:next w:val="Standard"/>
     <w:autoRedefine/>
     <w:qFormat/>

</xml_diff>